<commit_message>
Revised Util.h and Util.cpp along with docs
</commit_message>
<xml_diff>
--- a/NewVersion/docs/iREVEAL Build Installation Guide.docx
+++ b/NewVersion/docs/iREVEAL Build Installation Guide.docx
@@ -266,7 +266,7 @@
               </wp:anchor>
             </w:drawing>
           </mc:Choice>
-          <mc:Fallback xmlns:w16se="http://schemas.microsoft.com/office/word/2015/wordml/symex" xmlns:cx1="http://schemas.microsoft.com/office/drawing/2015/9/8/chartex" xmlns:cx="http://schemas.microsoft.com/office/drawing/2014/chartex">
+          <mc:Fallback xmlns:cx="http://schemas.microsoft.com/office/drawing/2014/chartex" xmlns:cx1="http://schemas.microsoft.com/office/drawing/2015/9/8/chartex" xmlns:w16se="http://schemas.microsoft.com/office/word/2015/wordml/symex">
             <w:pict>
               <v:group w14:anchorId="7C493A40" id="Group 3" o:spid="_x0000_s1026" style="position:absolute;margin-left:17.3pt;margin-top:560.3pt;width:433.5pt;height:56.35pt;z-index:251662336" coordorigin="1786,12457" coordsize="8670,1127" o:gfxdata="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">
                 <v:shapetype id="_x0000_t75" coordsize="21600,21600" o:spt="75" o:preferrelative="t" path="m@4@5l@4@11@9@11@9@5xe" filled="f" stroked="f">
@@ -1108,7 +1108,7 @@
           <w:r>
             <w:fldChar w:fldCharType="separate"/>
           </w:r>
-          <w:hyperlink w:anchor="_Toc402800558" w:history="1">
+          <w:hyperlink w:anchor="_Toc506562194" w:history="1">
             <w:r>
               <w:rPr>
                 <w:rStyle w:val="Hyperlink"/>
@@ -1152,7 +1152,7 @@
                 <w:noProof/>
                 <w:webHidden/>
               </w:rPr>
-              <w:instrText xml:space="preserve"> PAGEREF _Toc402800558 \h </w:instrText>
+              <w:instrText xml:space="preserve"> PAGEREF _Toc506562194 \h </w:instrText>
             </w:r>
             <w:r>
               <w:rPr>
@@ -1198,7 +1198,7 @@
               <w:szCs w:val="22"/>
             </w:rPr>
           </w:pPr>
-          <w:hyperlink w:anchor="_Toc402800559" w:history="1">
+          <w:hyperlink w:anchor="_Toc506562195" w:history="1">
             <w:r>
               <w:rPr>
                 <w:rStyle w:val="Hyperlink"/>
@@ -1242,7 +1242,7 @@
                 <w:noProof/>
                 <w:webHidden/>
               </w:rPr>
-              <w:instrText xml:space="preserve"> PAGEREF _Toc402800559 \h </w:instrText>
+              <w:instrText xml:space="preserve"> PAGEREF _Toc506562195 \h </w:instrText>
             </w:r>
             <w:r>
               <w:rPr>
@@ -1286,7 +1286,7 @@
               <w:noProof/>
             </w:rPr>
           </w:pPr>
-          <w:hyperlink w:anchor="_Toc402800560" w:history="1">
+          <w:hyperlink w:anchor="_Toc506562196" w:history="1">
             <w:r>
               <w:rPr>
                 <w:rStyle w:val="Hyperlink"/>
@@ -1328,7 +1328,7 @@
                 <w:noProof/>
                 <w:webHidden/>
               </w:rPr>
-              <w:instrText xml:space="preserve"> PAGEREF _Toc402800560 \h </w:instrText>
+              <w:instrText xml:space="preserve"> PAGEREF _Toc506562196 \h </w:instrText>
             </w:r>
             <w:r>
               <w:rPr>
@@ -1372,7 +1372,7 @@
               <w:noProof/>
             </w:rPr>
           </w:pPr>
-          <w:hyperlink w:anchor="_Toc402800561" w:history="1">
+          <w:hyperlink w:anchor="_Toc506562197" w:history="1">
             <w:r>
               <w:rPr>
                 <w:rStyle w:val="Hyperlink"/>
@@ -1414,7 +1414,93 @@
                 <w:noProof/>
                 <w:webHidden/>
               </w:rPr>
-              <w:instrText xml:space="preserve"> PAGEREF _Toc402800561 \h </w:instrText>
+              <w:instrText xml:space="preserve"> PAGEREF _Toc506562197 \h </w:instrText>
+            </w:r>
+            <w:r>
+              <w:rPr>
+                <w:noProof/>
+                <w:webHidden/>
+              </w:rPr>
+            </w:r>
+            <w:r>
+              <w:rPr>
+                <w:noProof/>
+                <w:webHidden/>
+              </w:rPr>
+              <w:fldChar w:fldCharType="separate"/>
+            </w:r>
+            <w:r>
+              <w:rPr>
+                <w:noProof/>
+                <w:webHidden/>
+              </w:rPr>
+              <w:t>1</w:t>
+            </w:r>
+            <w:r>
+              <w:rPr>
+                <w:noProof/>
+                <w:webHidden/>
+              </w:rPr>
+              <w:fldChar w:fldCharType="end"/>
+            </w:r>
+          </w:hyperlink>
+        </w:p>
+        <w:p>
+          <w:pPr>
+            <w:pStyle w:val="TOC2"/>
+            <w:tabs>
+              <w:tab w:val="left" w:pos="1200"/>
+              <w:tab w:val="right" w:leader="dot" w:pos="9350"/>
+            </w:tabs>
+            <w:rPr>
+              <w:rFonts w:eastAsiaTheme="minorEastAsia" w:cstheme="minorBidi"/>
+              <w:b w:val="0"/>
+              <w:noProof/>
+            </w:rPr>
+          </w:pPr>
+          <w:hyperlink w:anchor="_Toc506562198" w:history="1">
+            <w:r>
+              <w:rPr>
+                <w:rStyle w:val="Hyperlink"/>
+                <w:noProof/>
+              </w:rPr>
+              <w:t>2.2.1.</w:t>
+            </w:r>
+            <w:r>
+              <w:rPr>
+                <w:rFonts w:eastAsiaTheme="minorEastAsia" w:cstheme="minorBidi"/>
+                <w:b w:val="0"/>
+                <w:noProof/>
+              </w:rPr>
+              <w:tab/>
+            </w:r>
+            <w:r>
+              <w:rPr>
+                <w:rStyle w:val="Hyperlink"/>
+                <w:noProof/>
+              </w:rPr>
+              <w:t>Software packages for integrating ROM in Aspen Plus Simulation:</w:t>
+            </w:r>
+            <w:r>
+              <w:rPr>
+                <w:noProof/>
+                <w:webHidden/>
+              </w:rPr>
+              <w:tab/>
+            </w:r>
+            <w:r>
+              <w:rPr>
+                <w:noProof/>
+                <w:webHidden/>
+              </w:rPr>
+              <w:fldChar w:fldCharType="begin"/>
+            </w:r>
+            <w:r>
+              <w:rPr>
+                <w:noProof/>
+                <w:webHidden/>
+              </w:rPr>
+              <w:instrText xml:space="preserve"> PAGEREF _Toc506562198 \h </w:instrText>
             </w:r>
             <w:r>
               <w:rPr>
@@ -1460,7 +1546,7 @@
               <w:szCs w:val="22"/>
             </w:rPr>
           </w:pPr>
-          <w:hyperlink w:anchor="_Toc402800562" w:history="1">
+          <w:hyperlink w:anchor="_Toc506562199" w:history="1">
             <w:r>
               <w:rPr>
                 <w:rStyle w:val="Hyperlink"/>
@@ -1504,7 +1590,7 @@
                 <w:noProof/>
                 <w:webHidden/>
               </w:rPr>
-              <w:instrText xml:space="preserve"> PAGEREF _Toc402800562 \h </w:instrText>
+              <w:instrText xml:space="preserve"> PAGEREF _Toc506562199 \h </w:instrText>
             </w:r>
             <w:r>
               <w:rPr>
@@ -1548,7 +1634,7 @@
               <w:noProof/>
             </w:rPr>
           </w:pPr>
-          <w:hyperlink w:anchor="_Toc402800563" w:history="1">
+          <w:hyperlink w:anchor="_Toc506562200" w:history="1">
             <w:r>
               <w:rPr>
                 <w:rStyle w:val="Hyperlink"/>
@@ -1590,7 +1676,7 @@
                 <w:noProof/>
                 <w:webHidden/>
               </w:rPr>
-              <w:instrText xml:space="preserve"> PAGEREF _Toc402800563 \h </w:instrText>
+              <w:instrText xml:space="preserve"> PAGEREF _Toc506562200 \h </w:instrText>
             </w:r>
             <w:r>
               <w:rPr>
@@ -1632,7 +1718,7 @@
               <w:noProof/>
             </w:rPr>
           </w:pPr>
-          <w:hyperlink w:anchor="_Toc402800564" w:history="1">
+          <w:hyperlink w:anchor="_Toc506562201" w:history="1">
             <w:r>
               <w:rPr>
                 <w:rStyle w:val="Hyperlink"/>
@@ -1659,7 +1745,7 @@
                 <w:noProof/>
                 <w:webHidden/>
               </w:rPr>
-              <w:instrText xml:space="preserve"> PAGEREF _Toc402800564 \h </w:instrText>
+              <w:instrText xml:space="preserve"> PAGEREF _Toc506562201 \h </w:instrText>
             </w:r>
             <w:r>
               <w:rPr>
@@ -1701,13 +1787,13 @@
               <w:noProof/>
             </w:rPr>
           </w:pPr>
-          <w:hyperlink w:anchor="_Toc402800565" w:history="1">
+          <w:hyperlink w:anchor="_Toc506562202" w:history="1">
             <w:r>
               <w:rPr>
                 <w:rStyle w:val="Hyperlink"/>
                 <w:noProof/>
               </w:rPr>
-              <w:t>3.1.2 Python Installation</w:t>
+              <w:t>3.1.2 Aspen Installation</w:t>
             </w:r>
             <w:r>
               <w:rPr>
@@ -1728,7 +1814,7 @@
                 <w:noProof/>
                 <w:webHidden/>
               </w:rPr>
-              <w:instrText xml:space="preserve"> PAGEREF _Toc402800565 \h </w:instrText>
+              <w:instrText xml:space="preserve"> PAGEREF _Toc506562202 \h </w:instrText>
             </w:r>
             <w:r>
               <w:rPr>
@@ -1770,13 +1856,13 @@
               <w:noProof/>
             </w:rPr>
           </w:pPr>
-          <w:hyperlink w:anchor="_Toc402800566" w:history="1">
+          <w:hyperlink w:anchor="_Toc506562203" w:history="1">
             <w:r>
               <w:rPr>
                 <w:rStyle w:val="Hyperlink"/>
                 <w:noProof/>
               </w:rPr>
-              <w:t>3.1.3 FOQUS Installation</w:t>
+              <w:t>Follow AspenTech’s installation guide to install ACM and Aspen Plus version 9 or higher.</w:t>
             </w:r>
             <w:r>
               <w:rPr>
@@ -1797,7 +1883,7 @@
                 <w:noProof/>
                 <w:webHidden/>
               </w:rPr>
-              <w:instrText xml:space="preserve"> PAGEREF _Toc402800566 \h </w:instrText>
+              <w:instrText xml:space="preserve"> PAGEREF _Toc506562203 \h </w:instrText>
             </w:r>
             <w:r>
               <w:rPr>
@@ -1841,7 +1927,7 @@
               <w:noProof/>
             </w:rPr>
           </w:pPr>
-          <w:hyperlink w:anchor="_Toc402800567" w:history="1">
+          <w:hyperlink w:anchor="_Toc506562204" w:history="1">
             <w:r>
               <w:rPr>
                 <w:rStyle w:val="Hyperlink"/>
@@ -1862,7 +1948,7 @@
                 <w:rStyle w:val="Hyperlink"/>
                 <w:noProof/>
               </w:rPr>
-              <w:t>Product Build ( Optional, only if building latest code from svn manually)</w:t>
+              <w:t>Product Build (For Developers Only)</w:t>
             </w:r>
             <w:r>
               <w:rPr>
@@ -1883,7 +1969,7 @@
                 <w:noProof/>
                 <w:webHidden/>
               </w:rPr>
-              <w:instrText xml:space="preserve"> PAGEREF _Toc402800567 \h </w:instrText>
+              <w:instrText xml:space="preserve"> PAGEREF _Toc506562204 \h </w:instrText>
             </w:r>
             <w:r>
               <w:rPr>
@@ -1903,93 +1989,7 @@
                 <w:noProof/>
                 <w:webHidden/>
               </w:rPr>
-              <w:t>3</w:t>
-            </w:r>
-            <w:r>
-              <w:rPr>
-                <w:noProof/>
-                <w:webHidden/>
-              </w:rPr>
-              <w:fldChar w:fldCharType="end"/>
-            </w:r>
-          </w:hyperlink>
-        </w:p>
-        <w:p>
-          <w:pPr>
-            <w:pStyle w:val="TOC2"/>
-            <w:tabs>
-              <w:tab w:val="left" w:pos="1200"/>
-              <w:tab w:val="right" w:leader="dot" w:pos="9350"/>
-            </w:tabs>
-            <w:rPr>
-              <w:rFonts w:eastAsiaTheme="minorEastAsia" w:cstheme="minorBidi"/>
-              <w:b w:val="0"/>
-              <w:noProof/>
-            </w:rPr>
-          </w:pPr>
-          <w:hyperlink w:anchor="_Toc402800568" w:history="1">
-            <w:r>
-              <w:rPr>
-                <w:rStyle w:val="Hyperlink"/>
-                <w:noProof/>
-              </w:rPr>
-              <w:t>3.2.1.</w:t>
-            </w:r>
-            <w:r>
-              <w:rPr>
-                <w:rFonts w:eastAsiaTheme="minorEastAsia" w:cstheme="minorBidi"/>
-                <w:b w:val="0"/>
-                <w:noProof/>
-              </w:rPr>
-              <w:tab/>
-            </w:r>
-            <w:r>
-              <w:rPr>
-                <w:rStyle w:val="Hyperlink"/>
-                <w:noProof/>
-              </w:rPr>
-              <w:t>Creating iREVEAL zip file</w:t>
-            </w:r>
-            <w:r>
-              <w:rPr>
-                <w:noProof/>
-                <w:webHidden/>
-              </w:rPr>
-              <w:tab/>
-            </w:r>
-            <w:r>
-              <w:rPr>
-                <w:noProof/>
-                <w:webHidden/>
-              </w:rPr>
-              <w:fldChar w:fldCharType="begin"/>
-            </w:r>
-            <w:r>
-              <w:rPr>
-                <w:noProof/>
-                <w:webHidden/>
-              </w:rPr>
-              <w:instrText xml:space="preserve"> PAGEREF _Toc402800568 \h </w:instrText>
-            </w:r>
-            <w:r>
-              <w:rPr>
-                <w:noProof/>
-                <w:webHidden/>
-              </w:rPr>
-            </w:r>
-            <w:r>
-              <w:rPr>
-                <w:noProof/>
-                <w:webHidden/>
-              </w:rPr>
-              <w:fldChar w:fldCharType="separate"/>
-            </w:r>
-            <w:r>
-              <w:rPr>
-                <w:noProof/>
-                <w:webHidden/>
-              </w:rPr>
-              <w:t>3</w:t>
+              <w:t>2</w:t>
             </w:r>
             <w:r>
               <w:rPr>
@@ -2013,7 +2013,7 @@
               <w:noProof/>
             </w:rPr>
           </w:pPr>
-          <w:hyperlink w:anchor="_Toc402800569" w:history="1">
+          <w:hyperlink w:anchor="_Toc506562205" w:history="1">
             <w:r>
               <w:rPr>
                 <w:rStyle w:val="Hyperlink"/>
@@ -2055,7 +2055,7 @@
                 <w:noProof/>
                 <w:webHidden/>
               </w:rPr>
-              <w:instrText xml:space="preserve"> PAGEREF _Toc402800569 \h </w:instrText>
+              <w:instrText xml:space="preserve"> PAGEREF _Toc506562205 \h </w:instrText>
             </w:r>
             <w:r>
               <w:rPr>
@@ -2075,7 +2075,7 @@
                 <w:noProof/>
                 <w:webHidden/>
               </w:rPr>
-              <w:t>4</w:t>
+              <w:t>2</w:t>
             </w:r>
             <w:r>
               <w:rPr>
@@ -2101,7 +2101,7 @@
               <w:szCs w:val="22"/>
             </w:rPr>
           </w:pPr>
-          <w:hyperlink w:anchor="_Toc402800570" w:history="1">
+          <w:hyperlink w:anchor="_Toc506562206" w:history="1">
             <w:r>
               <w:rPr>
                 <w:rStyle w:val="Hyperlink"/>
@@ -2145,7 +2145,7 @@
                 <w:noProof/>
                 <w:webHidden/>
               </w:rPr>
-              <w:instrText xml:space="preserve"> PAGEREF _Toc402800570 \h </w:instrText>
+              <w:instrText xml:space="preserve"> PAGEREF _Toc506562206 \h </w:instrText>
             </w:r>
             <w:r>
               <w:rPr>
@@ -2165,7 +2165,7 @@
                 <w:noProof/>
                 <w:webHidden/>
               </w:rPr>
-              <w:t>4</w:t>
+              <w:t>2</w:t>
             </w:r>
             <w:r>
               <w:rPr>
@@ -2191,7 +2191,7 @@
               <w:szCs w:val="22"/>
             </w:rPr>
           </w:pPr>
-          <w:hyperlink w:anchor="_Toc402800571" w:history="1">
+          <w:hyperlink w:anchor="_Toc506562207" w:history="1">
             <w:r>
               <w:rPr>
                 <w:rStyle w:val="Hyperlink"/>
@@ -2235,7 +2235,7 @@
                 <w:noProof/>
                 <w:webHidden/>
               </w:rPr>
-              <w:instrText xml:space="preserve"> PAGEREF _Toc402800571 \h </w:instrText>
+              <w:instrText xml:space="preserve"> PAGEREF _Toc506562207 \h </w:instrText>
             </w:r>
             <w:r>
               <w:rPr>
@@ -2255,7 +2255,7 @@
                 <w:noProof/>
                 <w:webHidden/>
               </w:rPr>
-              <w:t>5</w:t>
+              <w:t>3</w:t>
             </w:r>
             <w:r>
               <w:rPr>
@@ -2279,7 +2279,7 @@
               <w:noProof/>
             </w:rPr>
           </w:pPr>
-          <w:hyperlink w:anchor="_Toc402800572" w:history="1">
+          <w:hyperlink w:anchor="_Toc506562208" w:history="1">
             <w:r>
               <w:rPr>
                 <w:rStyle w:val="Hyperlink"/>
@@ -2321,7 +2321,7 @@
                 <w:noProof/>
                 <w:webHidden/>
               </w:rPr>
-              <w:instrText xml:space="preserve"> PAGEREF _Toc402800572 \h </w:instrText>
+              <w:instrText xml:space="preserve"> PAGEREF _Toc506562208 \h </w:instrText>
             </w:r>
             <w:r>
               <w:rPr>
@@ -2341,7 +2341,7 @@
                 <w:noProof/>
                 <w:webHidden/>
               </w:rPr>
-              <w:t>5</w:t>
+              <w:t>3</w:t>
             </w:r>
             <w:r>
               <w:rPr>
@@ -2365,7 +2365,7 @@
               <w:noProof/>
             </w:rPr>
           </w:pPr>
-          <w:hyperlink w:anchor="_Toc402800573" w:history="1">
+          <w:hyperlink w:anchor="_Toc506562209" w:history="1">
             <w:r>
               <w:rPr>
                 <w:rStyle w:val="Hyperlink"/>
@@ -2407,7 +2407,7 @@
                 <w:noProof/>
                 <w:webHidden/>
               </w:rPr>
-              <w:instrText xml:space="preserve"> PAGEREF _Toc402800573 \h </w:instrText>
+              <w:instrText xml:space="preserve"> PAGEREF _Toc506562209 \h </w:instrText>
             </w:r>
             <w:r>
               <w:rPr>
@@ -2427,7 +2427,7 @@
                 <w:noProof/>
                 <w:webHidden/>
               </w:rPr>
-              <w:t>5</w:t>
+              <w:t>3</w:t>
             </w:r>
             <w:r>
               <w:rPr>
@@ -2470,7 +2470,7 @@
       <w:pPr>
         <w:pStyle w:val="Heading1"/>
       </w:pPr>
-      <w:bookmarkStart w:id="1" w:name="_Toc402800558"/>
+      <w:bookmarkStart w:id="1" w:name="_Toc506562194"/>
       <w:bookmarkEnd w:id="0"/>
       <w:r>
         <w:lastRenderedPageBreak/>
@@ -2527,7 +2527,7 @@
       <w:pPr>
         <w:pStyle w:val="Heading1"/>
       </w:pPr>
-      <w:bookmarkStart w:id="2" w:name="_Toc402800559"/>
+      <w:bookmarkStart w:id="2" w:name="_Toc506562195"/>
       <w:r>
         <w:t>Prerequisites</w:t>
       </w:r>
@@ -2537,7 +2537,7 @@
       <w:pPr>
         <w:pStyle w:val="Heading2"/>
       </w:pPr>
-      <w:bookmarkStart w:id="3" w:name="_Toc402800560"/>
+      <w:bookmarkStart w:id="3" w:name="_Toc506562196"/>
       <w:r>
         <w:t>Hardware</w:t>
       </w:r>
@@ -2552,7 +2552,7 @@
       <w:pPr>
         <w:pStyle w:val="Heading2"/>
       </w:pPr>
-      <w:bookmarkStart w:id="4" w:name="_Toc402800561"/>
+      <w:bookmarkStart w:id="4" w:name="_Toc506562197"/>
       <w:r>
         <w:t>Software</w:t>
       </w:r>
@@ -3006,10 +3006,14 @@
           <w:numId w:val="18"/>
         </w:numPr>
       </w:pPr>
-      <w:bookmarkStart w:id="5" w:name="_Toc402800562"/>
-      <w:r>
-        <w:t xml:space="preserve"> Software packages for integrating ROM in Aspen Plus Simulation:</w:t>
-      </w:r>
+      <w:r>
+        <w:t xml:space="preserve"> </w:t>
+      </w:r>
+      <w:bookmarkStart w:id="5" w:name="_Toc506562198"/>
+      <w:r>
+        <w:t>Software packages for integrating ROM in Aspen Plus Simulation:</w:t>
+      </w:r>
+      <w:bookmarkEnd w:id="5"/>
     </w:p>
     <w:p>
       <w:pPr>
@@ -3074,30 +3078,31 @@
       <w:pPr>
         <w:pStyle w:val="Heading1"/>
       </w:pPr>
+      <w:bookmarkStart w:id="6" w:name="_Toc506562199"/>
       <w:r>
         <w:t>Basic Installation</w:t>
-      </w:r>
-      <w:bookmarkEnd w:id="5"/>
-    </w:p>
-    <w:p>
-      <w:pPr>
-        <w:pStyle w:val="Heading2"/>
-      </w:pPr>
-      <w:bookmarkStart w:id="6" w:name="_Toc402800563"/>
-      <w:r>
-        <w:t>Third Party Software Installation</w:t>
       </w:r>
       <w:bookmarkEnd w:id="6"/>
     </w:p>
     <w:p>
       <w:pPr>
+        <w:pStyle w:val="Heading2"/>
+      </w:pPr>
+      <w:bookmarkStart w:id="7" w:name="_Toc506562200"/>
+      <w:r>
+        <w:t>Third Party Software Installation</w:t>
+      </w:r>
+      <w:bookmarkEnd w:id="7"/>
+    </w:p>
+    <w:p>
+      <w:pPr>
         <w:pStyle w:val="Heading3"/>
       </w:pPr>
-      <w:bookmarkStart w:id="7" w:name="_Toc402800564"/>
+      <w:bookmarkStart w:id="8" w:name="_Toc506562201"/>
       <w:r>
         <w:t>3.1.1 Java installation</w:t>
       </w:r>
-      <w:bookmarkEnd w:id="7"/>
+      <w:bookmarkEnd w:id="8"/>
     </w:p>
     <w:p>
       <w:pPr>
@@ -3344,106 +3349,73 @@
     </w:p>
     <w:p>
       <w:pPr>
-        <w:rPr>
-          <w:color w:val="000000"/>
-        </w:rPr>
-      </w:pPr>
-      <w:r>
-        <w:rPr>
-          <w:color w:val="000000"/>
-        </w:rPr>
-        <w:t>Add JAVA_HOME to your PATH environment variable th</w:t>
-      </w:r>
-      <w:r>
-        <w:rPr>
-          <w:color w:val="000000"/>
-        </w:rPr>
-        <w:t xml:space="preserve">ereafter </w:t>
-      </w:r>
-      <w:r>
-        <w:rPr>
-          <w:color w:val="000000"/>
-        </w:rPr>
-        <w:t>(</w:t>
-      </w:r>
-      <w:r>
-        <w:rPr>
-          <w:color w:val="000000"/>
-        </w:rPr>
-        <w:t>refer to section 4.2</w:t>
-      </w:r>
-      <w:r>
-        <w:rPr>
-          <w:color w:val="000000"/>
-        </w:rPr>
-        <w:t xml:space="preserve"> for adding environment variables).</w:t>
-      </w:r>
+        <w:pStyle w:val="Heading3"/>
+      </w:pPr>
     </w:p>
     <w:p>
       <w:pPr>
         <w:pStyle w:val="Heading3"/>
       </w:pPr>
+      <w:bookmarkStart w:id="9" w:name="_Toc506562202"/>
+      <w:r>
+        <w:t>3.1.</w:t>
+      </w:r>
+      <w:r>
+        <w:t xml:space="preserve">2 </w:t>
+      </w:r>
+      <w:r>
+        <w:t>Aspen Installation</w:t>
+      </w:r>
+      <w:bookmarkEnd w:id="9"/>
     </w:p>
     <w:p>
       <w:pPr>
         <w:pStyle w:val="Heading3"/>
-      </w:pPr>
-      <w:r>
-        <w:t>3.1.</w:t>
-      </w:r>
-      <w:r>
-        <w:t xml:space="preserve">2 </w:t>
-      </w:r>
-      <w:r>
-        <w:t>Aspen Installation</w:t>
-      </w:r>
+        <w:rPr>
+          <w:b w:val="0"/>
+        </w:rPr>
+      </w:pPr>
+      <w:bookmarkStart w:id="10" w:name="_Toc506562203"/>
+      <w:r>
+        <w:rPr>
+          <w:b w:val="0"/>
+        </w:rPr>
+        <w:t xml:space="preserve">Follow </w:t>
+      </w:r>
+      <w:proofErr w:type="spellStart"/>
+      <w:r>
+        <w:rPr>
+          <w:b w:val="0"/>
+        </w:rPr>
+        <w:t>AspenTech’s</w:t>
+      </w:r>
+      <w:proofErr w:type="spellEnd"/>
+      <w:r>
+        <w:rPr>
+          <w:b w:val="0"/>
+        </w:rPr>
+        <w:t xml:space="preserve"> installation guide to install ACM and Aspen Plus version 9 or higher</w:t>
+      </w:r>
+      <w:r>
+        <w:rPr>
+          <w:b w:val="0"/>
+        </w:rPr>
+        <w:t>.</w:t>
+      </w:r>
+      <w:bookmarkEnd w:id="10"/>
     </w:p>
     <w:p>
       <w:pPr>
-        <w:pStyle w:val="Heading3"/>
-        <w:rPr>
-          <w:b w:val="0"/>
-        </w:rPr>
-      </w:pPr>
-      <w:r>
-        <w:rPr>
-          <w:b w:val="0"/>
-        </w:rPr>
-        <w:t xml:space="preserve">Follow </w:t>
-      </w:r>
-      <w:proofErr w:type="spellStart"/>
-      <w:r>
-        <w:rPr>
-          <w:b w:val="0"/>
-        </w:rPr>
-        <w:t>AspenTech’s</w:t>
-      </w:r>
-      <w:proofErr w:type="spellEnd"/>
-      <w:r>
-        <w:rPr>
-          <w:b w:val="0"/>
-        </w:rPr>
-        <w:t xml:space="preserve"> installation guide to install ACM and Aspen Plus version 9 or higher</w:t>
-      </w:r>
-      <w:r>
-        <w:rPr>
-          <w:b w:val="0"/>
-        </w:rPr>
-        <w:t>.</w:t>
-      </w:r>
+        <w:rPr>
+          <w:color w:val="000000"/>
+        </w:rPr>
+      </w:pPr>
     </w:p>
     <w:p>
       <w:pPr>
-        <w:rPr>
-          <w:color w:val="000000"/>
-        </w:rPr>
-      </w:pPr>
-    </w:p>
-    <w:p>
-      <w:pPr>
         <w:pStyle w:val="Heading2"/>
       </w:pPr>
-      <w:bookmarkStart w:id="8" w:name="_Toc402800567"/>
+      <w:bookmarkStart w:id="11" w:name="_Toc506562204"/>
       <w:r>
         <w:t>Product Build (</w:t>
       </w:r>
@@ -3453,7 +3425,7 @@
       <w:r>
         <w:t>)</w:t>
       </w:r>
-      <w:bookmarkEnd w:id="8"/>
+      <w:bookmarkEnd w:id="11"/>
     </w:p>
     <w:p>
       <w:pPr>
@@ -3703,13 +3675,13 @@
       <w:pPr>
         <w:pStyle w:val="Heading2"/>
       </w:pPr>
-      <w:bookmarkStart w:id="9" w:name="_Toc333225022"/>
-      <w:bookmarkStart w:id="10" w:name="_Toc402800569"/>
+      <w:bookmarkStart w:id="12" w:name="_Toc333225022"/>
+      <w:bookmarkStart w:id="13" w:name="_Toc506562205"/>
       <w:r>
         <w:t>Product Installation</w:t>
       </w:r>
-      <w:bookmarkEnd w:id="9"/>
-      <w:bookmarkEnd w:id="10"/>
+      <w:bookmarkEnd w:id="12"/>
+      <w:bookmarkEnd w:id="13"/>
     </w:p>
     <w:p>
       <w:pPr>
@@ -3737,25 +3709,109 @@
         <w:rPr>
           <w:color w:val="000000"/>
         </w:rPr>
-        <w:t>” (Linux), which can be built as discussed in Section 2.  To install the software, simply copy the two files and paste to a directory on your Windows or Linux machine (Has to be in the same directory).  You can use that directory to run the commands.  If you want to run it in any directory, please add that directory to your PATH environmental variable.  Meanwhile, add or modify your CLASS_PATH environmental variable to inclu</w:t>
+        <w:t>” (Linux), which can be built as discussed in Section 2.  To install the software, simply copy the two files and paste to a directory on yo</w:t>
       </w:r>
       <w:r>
         <w:rPr>
           <w:color w:val="000000"/>
         </w:rPr>
-        <w:t>de full path of iReveal.jar file.</w:t>
-      </w:r>
+        <w:t>ur Windows or Linux machine (They have</w:t>
+      </w:r>
+      <w:r>
+        <w:rPr>
+          <w:color w:val="000000"/>
+        </w:rPr>
+        <w:t xml:space="preserve"> to be in the same directory).  You can use that directory to run the commands.  If you want to run it in any directory, please add that directory to you</w:t>
+      </w:r>
+      <w:r>
+        <w:rPr>
+          <w:color w:val="000000"/>
+        </w:rPr>
+        <w:t>r PATH environmental variable.</w:t>
+      </w:r>
+    </w:p>
+    <w:p>
+      <w:pPr>
+        <w:pStyle w:val="ListParagraph"/>
+        <w:spacing w:after="6"/>
+        <w:rPr>
+          <w:color w:val="000000"/>
+        </w:rPr>
+      </w:pPr>
+      <w:r>
+        <w:rPr>
+          <w:color w:val="000000"/>
+        </w:rPr>
+        <w:t>For the Linux user, usually “.profile” in user’s home directory needs to be edited to add the directory of other two too files to the $PATH environmental variable.  Also make sure “</w:t>
+      </w:r>
+      <w:r>
+        <w:rPr>
+          <w:color w:val="000000"/>
+        </w:rPr>
+        <w:t>export PATH=</w:t>
+      </w:r>
+      <w:proofErr w:type="gramStart"/>
+      <w:r>
+        <w:rPr>
+          <w:color w:val="000000"/>
+        </w:rPr>
+        <w:t>.:</w:t>
+      </w:r>
+      <w:proofErr w:type="gramEnd"/>
+      <w:r>
+        <w:rPr>
+          <w:color w:val="000000"/>
+        </w:rPr>
+        <w:t>$PATH</w:t>
+      </w:r>
+      <w:r>
+        <w:rPr>
+          <w:color w:val="000000"/>
+        </w:rPr>
+        <w:t>” is included in the “.profile” file such that the executable “</w:t>
+      </w:r>
+      <w:proofErr w:type="spellStart"/>
+      <w:r>
+        <w:rPr>
+          <w:color w:val="000000"/>
+        </w:rPr>
+        <w:t>iReveal</w:t>
+      </w:r>
+      <w:proofErr w:type="spellEnd"/>
+      <w:r>
+        <w:rPr>
+          <w:color w:val="000000"/>
+        </w:rPr>
+        <w:t>” can be run without adding “./” before the command.</w:t>
+      </w:r>
+    </w:p>
+    <w:p>
+      <w:pPr>
+        <w:pStyle w:val="ListParagraph"/>
+        <w:spacing w:after="6"/>
+        <w:rPr>
+          <w:color w:val="000000"/>
+        </w:rPr>
+      </w:pPr>
+      <w:r>
+        <w:rPr>
+          <w:color w:val="000000"/>
+        </w:rPr>
+        <w:t>The user does not need to change CLASSPATH environmental variable as long as the “iReveal.jar” file is in the same directory as the executable file.</w:t>
+      </w:r>
+      <w:bookmarkStart w:id="14" w:name="_GoBack"/>
+      <w:bookmarkEnd w:id="14"/>
     </w:p>
     <w:p/>
     <w:p>
       <w:pPr>
         <w:pStyle w:val="Heading1"/>
       </w:pPr>
-      <w:bookmarkStart w:id="11" w:name="_Toc402800570"/>
+      <w:bookmarkStart w:id="15" w:name="_Toc506562206"/>
       <w:r>
         <w:t>Installation Test</w:t>
       </w:r>
-      <w:bookmarkEnd w:id="11"/>
+      <w:bookmarkEnd w:id="15"/>
       <w:r>
         <w:t xml:space="preserve">  </w:t>
       </w:r>
@@ -3802,32 +3858,32 @@
       <w:pPr>
         <w:pStyle w:val="Heading1"/>
       </w:pPr>
-      <w:bookmarkStart w:id="12" w:name="_Toc402800571"/>
+      <w:bookmarkStart w:id="16" w:name="_Toc506562207"/>
       <w:r>
         <w:lastRenderedPageBreak/>
         <w:t>Installation Problems</w:t>
       </w:r>
-      <w:bookmarkEnd w:id="12"/>
+      <w:bookmarkEnd w:id="16"/>
     </w:p>
     <w:p>
       <w:pPr>
         <w:pStyle w:val="Heading2"/>
       </w:pPr>
-      <w:bookmarkStart w:id="13" w:name="_Toc402800572"/>
+      <w:bookmarkStart w:id="17" w:name="_Toc506562208"/>
       <w:r>
         <w:t>Known Issues/Fixes</w:t>
       </w:r>
-      <w:bookmarkEnd w:id="13"/>
+      <w:bookmarkEnd w:id="17"/>
     </w:p>
     <w:p>
       <w:pPr>
         <w:pStyle w:val="Heading2"/>
       </w:pPr>
-      <w:bookmarkStart w:id="14" w:name="_Toc402800573"/>
+      <w:bookmarkStart w:id="18" w:name="_Toc506562209"/>
       <w:r>
         <w:t>Reporting Installation issues</w:t>
       </w:r>
-      <w:bookmarkEnd w:id="14"/>
+      <w:bookmarkEnd w:id="18"/>
     </w:p>
     <w:p>
       <w:pPr>
@@ -3911,8 +3967,6 @@
           <w:szCs w:val="28"/>
         </w:rPr>
       </w:pPr>
-      <w:bookmarkStart w:id="15" w:name="_GoBack"/>
-      <w:bookmarkEnd w:id="15"/>
     </w:p>
     <w:sectPr>
       <w:footerReference w:type="default" r:id="rId28"/>
@@ -9562,21 +9616,6 @@
 </file>
 
 <file path=customXml/item1.xml><?xml version="1.0" encoding="utf-8"?>
-<p:properties xmlns:p="http://schemas.microsoft.com/office/2006/metadata/properties" xmlns:xsi="http://www.w3.org/2001/XMLSchema-instance">
-  <documentManagement/>
-</p:properties>
-</file>
-
-<file path=customXml/item2.xml><?xml version="1.0" encoding="utf-8"?>
-<?mso-contentType ?>
-<FormTemplates xmlns="http://schemas.microsoft.com/sharepoint/v3/contenttype/forms">
-  <Display>DocumentLibraryForm</Display>
-  <Edit>DocumentLibraryForm</Edit>
-  <New>DocumentLibraryForm</New>
-</FormTemplates>
-</file>
-
-<file path=customXml/item3.xml><?xml version="1.0" encoding="utf-8"?>
 <ct:contentTypeSchema xmlns:ct="http://schemas.microsoft.com/office/2006/metadata/contentType" xmlns:ma="http://schemas.microsoft.com/office/2006/metadata/properties/metaAttributes" ct:_="" ma:_="" ma:contentTypeName="Document" ma:contentTypeID="0x010100F769815748284C4C85E97E42856F1492" ma:contentTypeVersion="2" ma:contentTypeDescription="Create a new document." ma:contentTypeScope="" ma:versionID="f3678cd88e440f4eb3515ed17f108f46">
   <xsd:schema xmlns:xsd="http://www.w3.org/2001/XMLSchema" xmlns:p="http://schemas.microsoft.com/office/2006/metadata/properties" targetNamespace="http://schemas.microsoft.com/office/2006/metadata/properties" ma:root="true" ma:fieldsID="787ef55d6e482a799c548363fedbcce5">
     <xsd:element name="properties">
@@ -9625,6 +9664,21 @@
 </ct:contentTypeSchema>
 </file>
 
+<file path=customXml/item2.xml><?xml version="1.0" encoding="utf-8"?>
+<?mso-contentType ?>
+<FormTemplates xmlns="http://schemas.microsoft.com/sharepoint/v3/contenttype/forms">
+  <Display>DocumentLibraryForm</Display>
+  <Edit>DocumentLibraryForm</Edit>
+  <New>DocumentLibraryForm</New>
+</FormTemplates>
+</file>
+
+<file path=customXml/item3.xml><?xml version="1.0" encoding="utf-8"?>
+<p:properties xmlns:p="http://schemas.microsoft.com/office/2006/metadata/properties" xmlns:xsi="http://www.w3.org/2001/XMLSchema-instance">
+  <documentManagement/>
+</p:properties>
+</file>
+
 <file path=customXml/item4.xml><?xml version="1.0" encoding="utf-8"?>
 <b:Sources xmlns:b="http://schemas.openxmlformats.org/officeDocument/2006/bibliography" xmlns="http://schemas.openxmlformats.org/officeDocument/2006/bibliography" SelectedStyle="\APA.XSL" StyleName="APA"/>
 </file>
@@ -9634,22 +9688,6 @@
 </file>
 
 <file path=customXml/itemProps1.xml><?xml version="1.0" encoding="utf-8"?>
-<ds:datastoreItem xmlns:ds="http://schemas.openxmlformats.org/officeDocument/2006/customXml" ds:itemID="{8E31C432-F2B4-4374-B7E4-1A5B2E809E00}">
-  <ds:schemaRefs>
-    <ds:schemaRef ds:uri="http://schemas.microsoft.com/office/2006/metadata/properties"/>
-  </ds:schemaRefs>
-</ds:datastoreItem>
-</file>
-
-<file path=customXml/itemProps2.xml><?xml version="1.0" encoding="utf-8"?>
-<ds:datastoreItem xmlns:ds="http://schemas.openxmlformats.org/officeDocument/2006/customXml" ds:itemID="{0A3DC13A-A79E-4F5B-BE57-657D878C4ABF}">
-  <ds:schemaRefs>
-    <ds:schemaRef ds:uri="http://schemas.microsoft.com/sharepoint/v3/contenttype/forms"/>
-  </ds:schemaRefs>
-</ds:datastoreItem>
-</file>
-
-<file path=customXml/itemProps3.xml><?xml version="1.0" encoding="utf-8"?>
 <ds:datastoreItem xmlns:ds="http://schemas.openxmlformats.org/officeDocument/2006/customXml" ds:itemID="{E0CEED9A-88AB-4F6B-A4E1-6D20CEF72624}">
   <ds:schemaRefs>
     <ds:schemaRef ds:uri="http://schemas.microsoft.com/office/2006/metadata/contentType"/>
@@ -9664,8 +9702,24 @@
 </ds:datastoreItem>
 </file>
 
+<file path=customXml/itemProps2.xml><?xml version="1.0" encoding="utf-8"?>
+<ds:datastoreItem xmlns:ds="http://schemas.openxmlformats.org/officeDocument/2006/customXml" ds:itemID="{0A3DC13A-A79E-4F5B-BE57-657D878C4ABF}">
+  <ds:schemaRefs>
+    <ds:schemaRef ds:uri="http://schemas.microsoft.com/sharepoint/v3/contenttype/forms"/>
+  </ds:schemaRefs>
+</ds:datastoreItem>
+</file>
+
+<file path=customXml/itemProps3.xml><?xml version="1.0" encoding="utf-8"?>
+<ds:datastoreItem xmlns:ds="http://schemas.openxmlformats.org/officeDocument/2006/customXml" ds:itemID="{8E31C432-F2B4-4374-B7E4-1A5B2E809E00}">
+  <ds:schemaRefs>
+    <ds:schemaRef ds:uri="http://schemas.microsoft.com/office/2006/metadata/properties"/>
+  </ds:schemaRefs>
+</ds:datastoreItem>
+</file>
+
 <file path=customXml/itemProps4.xml><?xml version="1.0" encoding="utf-8"?>
-<ds:datastoreItem xmlns:ds="http://schemas.openxmlformats.org/officeDocument/2006/customXml" ds:itemID="{051E1C45-4EB6-4050-80FB-B9B4C9CD5774}">
+<ds:datastoreItem xmlns:ds="http://schemas.openxmlformats.org/officeDocument/2006/customXml" ds:itemID="{2C77AFE6-AE71-463F-A4A5-AD9B44E8CC25}">
   <ds:schemaRefs>
     <ds:schemaRef ds:uri="http://schemas.openxmlformats.org/officeDocument/2006/bibliography"/>
   </ds:schemaRefs>
@@ -9673,7 +9727,7 @@
 </file>
 
 <file path=customXml/itemProps5.xml><?xml version="1.0" encoding="utf-8"?>
-<ds:datastoreItem xmlns:ds="http://schemas.openxmlformats.org/officeDocument/2006/customXml" ds:itemID="{AC454238-68C3-45FA-9079-B4B06185F2E9}">
+<ds:datastoreItem xmlns:ds="http://schemas.openxmlformats.org/officeDocument/2006/customXml" ds:itemID="{CF3FA347-469D-4B74-8493-AA654FC43E92}">
   <ds:schemaRefs>
     <ds:schemaRef ds:uri="http://schemas.openxmlformats.org/officeDocument/2006/bibliography"/>
   </ds:schemaRefs>

</xml_diff>